<commit_message>
passing tmpDirectory through TplVars
</commit_message>
<xml_diff>
--- a/storage/app/default/documents/default_scan.docx
+++ b/storage/app/default/documents/default_scan.docx
@@ -39,6 +39,7 @@
                 <w:rFonts w:ascii="Browallia New" w:hAnsi="Browallia New" w:cs="Browallia New"/>
               </w:rPr>
             </w:pPr>
+            <w:bookmarkStart w:id="0" w:name="_GoBack"/>
             <w:r>
               <w:rPr>
                 <w:rFonts w:ascii="Browallia New" w:hAnsi="Browallia New" w:cs="Browallia New"/>
@@ -86,10 +87,9 @@
                 </wp:inline>
               </w:drawing>
             </w:r>
+            <w:bookmarkEnd w:id="0"/>
           </w:p>
         </w:tc>
-        <w:bookmarkStart w:id="0" w:name="_GoBack"/>
-        <w:bookmarkEnd w:id="0"/>
       </w:tr>
     </w:tbl>
     <w:p>

</xml_diff>

<commit_message>
change size of image
</commit_message>
<xml_diff>
--- a/storage/app/default/documents/default_scan.docx
+++ b/storage/app/default/documents/default_scan.docx
@@ -47,7 +47,7 @@
               </w:rPr>
               <w:drawing>
                 <wp:inline distT="0" distB="0" distL="0" distR="0">
-                  <wp:extent cx="327804" cy="327804"/>
+                  <wp:extent cx="7171200" cy="9684000"/>
                   <wp:effectExtent l="0" t="0" r="0" b="0"/>
                   <wp:docPr id="3" name="Picture 3" descr="[data.id;block=tbs:row;onformat=App\Document\Image.Asset;ope=changepic;tagpos=inside;adjust=inside;]"/>
                   <wp:cNvGraphicFramePr>
@@ -75,7 +75,7 @@
                         <pic:spPr>
                           <a:xfrm>
                             <a:off x="0" y="0"/>
-                            <a:ext cx="343942" cy="343942"/>
+                            <a:ext cx="7171200" cy="9684000"/>
                           </a:xfrm>
                           <a:prstGeom prst="rect">
                             <a:avLst/>

</xml_diff>